<commit_message>
Code ready for reviewing
Hello Tim, I just add the .py file from the assessment two. The name of the file is PassMan.
</commit_message>
<xml_diff>
--- a/ICTPRG302 Assessment 2 v1-10.docx
+++ b/ICTPRG302 Assessment 2 v1-10.docx
@@ -1783,14 +1783,7 @@
                 <w:i/>
                 <w:color w:val="4F81BD" w:themeColor="accent1"/>
               </w:rPr>
-              <w:t>The staff of a</w:t>
-            </w:r>
-            <w:r>
-              <w:rPr>
-                <w:i/>
-                <w:color w:val="4F81BD" w:themeColor="accent1"/>
-              </w:rPr>
-              <w:t xml:space="preserve"> company called </w:t>
+              <w:t xml:space="preserve">The staff of a company called </w:t>
             </w:r>
             <w:proofErr w:type="spellStart"/>
             <w:r>
@@ -2329,8 +2322,6 @@
           <w:szCs w:val="22"/>
         </w:rPr>
       </w:pPr>
-      <w:bookmarkStart w:id="3" w:name="_GoBack"/>
-      <w:bookmarkEnd w:id="3"/>
     </w:p>
     <w:p>
       <w:pPr>
@@ -2803,7 +2794,159 @@
                 <w:color w:val="4F81BD" w:themeColor="accent1"/>
                 <w:lang w:val="en-AU" w:eastAsia="en-AU"/>
               </w:rPr>
-              <w:t>choice = ""</w:t>
+              <w:t xml:space="preserve">Function </w:t>
+            </w:r>
+            <w:proofErr w:type="spellStart"/>
+            <w:r>
+              <w:rPr>
+                <w:rFonts w:ascii="Arial" w:hAnsi="Arial" w:cs="Arial"/>
+                <w:i/>
+                <w:color w:val="4F81BD" w:themeColor="accent1"/>
+                <w:lang w:val="en-AU" w:eastAsia="en-AU"/>
+              </w:rPr>
+              <w:t>write_credentials</w:t>
+            </w:r>
+            <w:proofErr w:type="spellEnd"/>
+            <w:r>
+              <w:rPr>
+                <w:rFonts w:ascii="Arial" w:hAnsi="Arial" w:cs="Arial"/>
+                <w:i/>
+                <w:color w:val="4F81BD" w:themeColor="accent1"/>
+                <w:lang w:val="en-AU" w:eastAsia="en-AU"/>
+              </w:rPr>
+              <w:t>():</w:t>
+            </w:r>
+          </w:p>
+          <w:p>
+            <w:pPr>
+              <w:pStyle w:val="ListParagraph10"/>
+              <w:spacing w:after="0"/>
+              <w:rPr>
+                <w:rFonts w:ascii="Arial" w:hAnsi="Arial" w:cs="Arial"/>
+                <w:i/>
+                <w:color w:val="4F81BD" w:themeColor="accent1"/>
+                <w:lang w:val="en-AU" w:eastAsia="en-AU"/>
+              </w:rPr>
+            </w:pPr>
+            <w:r>
+              <w:rPr>
+                <w:rFonts w:ascii="Arial" w:hAnsi="Arial" w:cs="Arial"/>
+                <w:i/>
+                <w:color w:val="4F81BD" w:themeColor="accent1"/>
+                <w:lang w:val="en-AU" w:eastAsia="en-AU"/>
+              </w:rPr>
+              <w:t xml:space="preserve">            Open credentials.txt, “a”</w:t>
+            </w:r>
+          </w:p>
+          <w:p>
+            <w:pPr>
+              <w:pStyle w:val="ListParagraph10"/>
+              <w:spacing w:after="0"/>
+              <w:rPr>
+                <w:rFonts w:ascii="Arial" w:hAnsi="Arial" w:cs="Arial"/>
+                <w:i/>
+                <w:color w:val="4F81BD" w:themeColor="accent1"/>
+                <w:lang w:val="en-AU" w:eastAsia="en-AU"/>
+              </w:rPr>
+            </w:pPr>
+            <w:r>
+              <w:rPr>
+                <w:rFonts w:ascii="Arial" w:hAnsi="Arial" w:cs="Arial"/>
+                <w:i/>
+                <w:color w:val="4F81BD" w:themeColor="accent1"/>
+                <w:lang w:val="en-AU" w:eastAsia="en-AU"/>
+              </w:rPr>
+              <w:t xml:space="preserve">            Write input (“website url: ”)</w:t>
+            </w:r>
+          </w:p>
+          <w:p>
+            <w:pPr>
+              <w:pStyle w:val="ListParagraph10"/>
+              <w:spacing w:after="0"/>
+              <w:rPr>
+                <w:rFonts w:ascii="Arial" w:hAnsi="Arial" w:cs="Arial"/>
+                <w:i/>
+                <w:color w:val="4F81BD" w:themeColor="accent1"/>
+                <w:lang w:val="en-AU" w:eastAsia="en-AU"/>
+              </w:rPr>
+            </w:pPr>
+            <w:r>
+              <w:rPr>
+                <w:rFonts w:ascii="Arial" w:hAnsi="Arial" w:cs="Arial"/>
+                <w:i/>
+                <w:color w:val="4F81BD" w:themeColor="accent1"/>
+                <w:lang w:val="en-AU" w:eastAsia="en-AU"/>
+              </w:rPr>
+              <w:t xml:space="preserve">            Write input (“username: ”)</w:t>
+            </w:r>
+          </w:p>
+          <w:p>
+            <w:pPr>
+              <w:pStyle w:val="ListParagraph10"/>
+              <w:spacing w:after="0"/>
+              <w:rPr>
+                <w:rFonts w:ascii="Arial" w:hAnsi="Arial" w:cs="Arial"/>
+                <w:i/>
+                <w:color w:val="4F81BD" w:themeColor="accent1"/>
+                <w:lang w:val="en-AU" w:eastAsia="en-AU"/>
+              </w:rPr>
+            </w:pPr>
+            <w:r>
+              <w:rPr>
+                <w:rFonts w:ascii="Arial" w:hAnsi="Arial" w:cs="Arial"/>
+                <w:i/>
+                <w:color w:val="4F81BD" w:themeColor="accent1"/>
+                <w:lang w:val="en-AU" w:eastAsia="en-AU"/>
+              </w:rPr>
+              <w:t xml:space="preserve">            Write input (“password: ”)</w:t>
+            </w:r>
+          </w:p>
+          <w:p>
+            <w:pPr>
+              <w:pStyle w:val="ListParagraph10"/>
+              <w:spacing w:after="0"/>
+              <w:rPr>
+                <w:rFonts w:ascii="Arial" w:hAnsi="Arial" w:cs="Arial"/>
+                <w:i/>
+                <w:color w:val="4F81BD" w:themeColor="accent1"/>
+                <w:lang w:val="en-AU" w:eastAsia="en-AU"/>
+              </w:rPr>
+            </w:pPr>
+            <w:r>
+              <w:rPr>
+                <w:rFonts w:ascii="Arial" w:hAnsi="Arial" w:cs="Arial"/>
+                <w:i/>
+                <w:color w:val="4F81BD" w:themeColor="accent1"/>
+                <w:lang w:val="en-AU" w:eastAsia="en-AU"/>
+              </w:rPr>
+              <w:t xml:space="preserve">            </w:t>
+            </w:r>
+            <w:r>
+              <w:rPr>
+                <w:rFonts w:ascii="Arial" w:hAnsi="Arial" w:cs="Arial"/>
+                <w:i/>
+                <w:color w:val="4F81BD" w:themeColor="accent1"/>
+                <w:lang w:val="en-AU" w:eastAsia="en-AU"/>
+              </w:rPr>
+              <w:t>C</w:t>
+            </w:r>
+            <w:r>
+              <w:rPr>
+                <w:rFonts w:ascii="Arial" w:hAnsi="Arial" w:cs="Arial"/>
+                <w:i/>
+                <w:color w:val="4F81BD" w:themeColor="accent1"/>
+                <w:lang w:val="en-AU" w:eastAsia="en-AU"/>
+              </w:rPr>
+              <w:t>lose</w:t>
+            </w:r>
+            <w:r>
+              <w:rPr>
+                <w:rFonts w:ascii="Arial" w:hAnsi="Arial" w:cs="Arial"/>
+                <w:i/>
+                <w:color w:val="4F81BD" w:themeColor="accent1"/>
+                <w:lang w:val="en-AU" w:eastAsia="en-AU"/>
+              </w:rPr>
+              <w:t>()</w:t>
             </w:r>
           </w:p>
           <w:p>
@@ -2836,7 +2979,27 @@
                 <w:color w:val="4F81BD" w:themeColor="accent1"/>
                 <w:lang w:val="en-AU" w:eastAsia="en-AU"/>
               </w:rPr>
-              <w:t>while choice is not [q]</w:t>
+              <w:t xml:space="preserve">Function </w:t>
+            </w:r>
+            <w:proofErr w:type="spellStart"/>
+            <w:r>
+              <w:rPr>
+                <w:rFonts w:ascii="Arial" w:hAnsi="Arial" w:cs="Arial"/>
+                <w:i/>
+                <w:color w:val="4F81BD" w:themeColor="accent1"/>
+                <w:lang w:val="en-AU" w:eastAsia="en-AU"/>
+              </w:rPr>
+              <w:t>open_credentials</w:t>
+            </w:r>
+            <w:proofErr w:type="spellEnd"/>
+            <w:r>
+              <w:rPr>
+                <w:rFonts w:ascii="Arial" w:hAnsi="Arial" w:cs="Arial"/>
+                <w:i/>
+                <w:color w:val="4F81BD" w:themeColor="accent1"/>
+                <w:lang w:val="en-AU" w:eastAsia="en-AU"/>
+              </w:rPr>
+              <w:t>():</w:t>
             </w:r>
           </w:p>
           <w:p>
@@ -2857,8 +3020,7 @@
                 <w:color w:val="4F81BD" w:themeColor="accent1"/>
                 <w:lang w:val="en-AU" w:eastAsia="en-AU"/>
               </w:rPr>
-              <w:tab/>
-              <w:t>display "select [1] to save new credentials"</w:t>
+              <w:t xml:space="preserve">            Open credentials.txt, “r”</w:t>
             </w:r>
           </w:p>
           <w:p>
@@ -2879,8 +3041,7 @@
                 <w:color w:val="4F81BD" w:themeColor="accent1"/>
                 <w:lang w:val="en-AU" w:eastAsia="en-AU"/>
               </w:rPr>
-              <w:tab/>
-              <w:t xml:space="preserve">display "select [2] to open saved </w:t>
+              <w:t xml:space="preserve">            Display </w:t>
             </w:r>
             <w:proofErr w:type="spellStart"/>
             <w:r>
@@ -2890,7 +3051,7 @@
                 <w:color w:val="4F81BD" w:themeColor="accent1"/>
                 <w:lang w:val="en-AU" w:eastAsia="en-AU"/>
               </w:rPr>
-              <w:t>credentialas</w:t>
+              <w:t>text.read</w:t>
             </w:r>
             <w:proofErr w:type="spellEnd"/>
             <w:r>
@@ -2900,7 +3061,7 @@
                 <w:color w:val="4F81BD" w:themeColor="accent1"/>
                 <w:lang w:val="en-AU" w:eastAsia="en-AU"/>
               </w:rPr>
-              <w:t>"</w:t>
+              <w:t>()</w:t>
             </w:r>
           </w:p>
           <w:p>
@@ -2921,8 +3082,36 @@
                 <w:color w:val="4F81BD" w:themeColor="accent1"/>
                 <w:lang w:val="en-AU" w:eastAsia="en-AU"/>
               </w:rPr>
-              <w:tab/>
-              <w:t>display "select [q] to exit"</w:t>
+              <w:t xml:space="preserve">            </w:t>
+            </w:r>
+            <w:proofErr w:type="spellStart"/>
+            <w:r>
+              <w:rPr>
+                <w:rFonts w:ascii="Arial" w:hAnsi="Arial" w:cs="Arial"/>
+                <w:i/>
+                <w:color w:val="4F81BD" w:themeColor="accent1"/>
+                <w:lang w:val="en-AU" w:eastAsia="en-AU"/>
+              </w:rPr>
+              <w:t>Text.</w:t>
+            </w:r>
+            <w:r>
+              <w:rPr>
+                <w:rFonts w:ascii="Arial" w:hAnsi="Arial" w:cs="Arial"/>
+                <w:i/>
+                <w:color w:val="4F81BD" w:themeColor="accent1"/>
+                <w:lang w:val="en-AU" w:eastAsia="en-AU"/>
+              </w:rPr>
+              <w:t>Close</w:t>
+            </w:r>
+            <w:proofErr w:type="spellEnd"/>
+            <w:r>
+              <w:rPr>
+                <w:rFonts w:ascii="Arial" w:hAnsi="Arial" w:cs="Arial"/>
+                <w:i/>
+                <w:color w:val="4F81BD" w:themeColor="accent1"/>
+                <w:lang w:val="en-AU" w:eastAsia="en-AU"/>
+              </w:rPr>
+              <w:t>()</w:t>
             </w:r>
           </w:p>
           <w:p>
@@ -2943,8 +3132,7 @@
                 <w:color w:val="4F81BD" w:themeColor="accent1"/>
                 <w:lang w:val="en-AU" w:eastAsia="en-AU"/>
               </w:rPr>
-              <w:tab/>
-              <w:t xml:space="preserve">choice = input "select choice" </w:t>
+              <w:t xml:space="preserve">         </w:t>
             </w:r>
           </w:p>
           <w:p>
@@ -2965,179 +3153,7 @@
                 <w:color w:val="4F81BD" w:themeColor="accent1"/>
                 <w:lang w:val="en-AU" w:eastAsia="en-AU"/>
               </w:rPr>
-              <w:tab/>
-            </w:r>
-          </w:p>
-          <w:p>
-            <w:pPr>
-              <w:pStyle w:val="ListParagraph10"/>
-              <w:spacing w:after="0"/>
-              <w:rPr>
-                <w:rFonts w:ascii="Arial" w:hAnsi="Arial" w:cs="Arial"/>
-                <w:i/>
-                <w:color w:val="4F81BD" w:themeColor="accent1"/>
-                <w:lang w:val="en-AU" w:eastAsia="en-AU"/>
-              </w:rPr>
-            </w:pPr>
-            <w:r>
-              <w:rPr>
-                <w:rFonts w:ascii="Arial" w:hAnsi="Arial" w:cs="Arial"/>
-                <w:i/>
-                <w:color w:val="4F81BD" w:themeColor="accent1"/>
-                <w:lang w:val="en-AU" w:eastAsia="en-AU"/>
-              </w:rPr>
-              <w:tab/>
-              <w:t>if select option [1]</w:t>
-            </w:r>
-          </w:p>
-          <w:p>
-            <w:pPr>
-              <w:pStyle w:val="ListParagraph10"/>
-              <w:spacing w:after="0"/>
-              <w:rPr>
-                <w:rFonts w:ascii="Arial" w:hAnsi="Arial" w:cs="Arial"/>
-                <w:i/>
-                <w:color w:val="4F81BD" w:themeColor="accent1"/>
-                <w:lang w:val="en-AU" w:eastAsia="en-AU"/>
-              </w:rPr>
-            </w:pPr>
-            <w:r>
-              <w:rPr>
-                <w:rFonts w:ascii="Arial" w:hAnsi="Arial" w:cs="Arial"/>
-                <w:i/>
-                <w:color w:val="4F81BD" w:themeColor="accent1"/>
-                <w:lang w:val="en-AU" w:eastAsia="en-AU"/>
-              </w:rPr>
-              <w:tab/>
-              <w:t xml:space="preserve">open "credentials.txt", "a" </w:t>
-            </w:r>
-          </w:p>
-          <w:p>
-            <w:pPr>
-              <w:pStyle w:val="ListParagraph10"/>
-              <w:spacing w:after="0"/>
-              <w:rPr>
-                <w:rFonts w:ascii="Arial" w:hAnsi="Arial" w:cs="Arial"/>
-                <w:i/>
-                <w:color w:val="4F81BD" w:themeColor="accent1"/>
-                <w:lang w:val="en-AU" w:eastAsia="en-AU"/>
-              </w:rPr>
-            </w:pPr>
-            <w:r>
-              <w:rPr>
-                <w:rFonts w:ascii="Arial" w:hAnsi="Arial" w:cs="Arial"/>
-                <w:i/>
-                <w:color w:val="4F81BD" w:themeColor="accent1"/>
-                <w:lang w:val="en-AU" w:eastAsia="en-AU"/>
-              </w:rPr>
-              <w:tab/>
-              <w:t xml:space="preserve">write "website </w:t>
-            </w:r>
-            <w:proofErr w:type="spellStart"/>
-            <w:r>
-              <w:rPr>
-                <w:rFonts w:ascii="Arial" w:hAnsi="Arial" w:cs="Arial"/>
-                <w:i/>
-                <w:color w:val="4F81BD" w:themeColor="accent1"/>
-                <w:lang w:val="en-AU" w:eastAsia="en-AU"/>
-              </w:rPr>
-              <w:t>Url</w:t>
-            </w:r>
-            <w:proofErr w:type="spellEnd"/>
-            <w:r>
-              <w:rPr>
-                <w:rFonts w:ascii="Arial" w:hAnsi="Arial" w:cs="Arial"/>
-                <w:i/>
-                <w:color w:val="4F81BD" w:themeColor="accent1"/>
-                <w:lang w:val="en-AU" w:eastAsia="en-AU"/>
-              </w:rPr>
-              <w:t>" + input "url: "</w:t>
-            </w:r>
-          </w:p>
-          <w:p>
-            <w:pPr>
-              <w:pStyle w:val="ListParagraph10"/>
-              <w:spacing w:after="0"/>
-              <w:rPr>
-                <w:rFonts w:ascii="Arial" w:hAnsi="Arial" w:cs="Arial"/>
-                <w:i/>
-                <w:color w:val="4F81BD" w:themeColor="accent1"/>
-                <w:lang w:val="en-AU" w:eastAsia="en-AU"/>
-              </w:rPr>
-            </w:pPr>
-            <w:r>
-              <w:rPr>
-                <w:rFonts w:ascii="Arial" w:hAnsi="Arial" w:cs="Arial"/>
-                <w:i/>
-                <w:color w:val="4F81BD" w:themeColor="accent1"/>
-                <w:lang w:val="en-AU" w:eastAsia="en-AU"/>
-              </w:rPr>
-              <w:tab/>
-              <w:t>write "username" + input "user name: "</w:t>
-            </w:r>
-          </w:p>
-          <w:p>
-            <w:pPr>
-              <w:pStyle w:val="ListParagraph10"/>
-              <w:spacing w:after="0"/>
-              <w:rPr>
-                <w:rFonts w:ascii="Arial" w:hAnsi="Arial" w:cs="Arial"/>
-                <w:i/>
-                <w:color w:val="4F81BD" w:themeColor="accent1"/>
-                <w:lang w:val="en-AU" w:eastAsia="en-AU"/>
-              </w:rPr>
-            </w:pPr>
-            <w:r>
-              <w:rPr>
-                <w:rFonts w:ascii="Arial" w:hAnsi="Arial" w:cs="Arial"/>
-                <w:i/>
-                <w:color w:val="4F81BD" w:themeColor="accent1"/>
-                <w:lang w:val="en-AU" w:eastAsia="en-AU"/>
-              </w:rPr>
-              <w:tab/>
-              <w:t>write "password" + input "</w:t>
-            </w:r>
-            <w:proofErr w:type="spellStart"/>
-            <w:r>
-              <w:rPr>
-                <w:rFonts w:ascii="Arial" w:hAnsi="Arial" w:cs="Arial"/>
-                <w:i/>
-                <w:color w:val="4F81BD" w:themeColor="accent1"/>
-                <w:lang w:val="en-AU" w:eastAsia="en-AU"/>
-              </w:rPr>
-              <w:t>pasword</w:t>
-            </w:r>
-            <w:proofErr w:type="spellEnd"/>
-            <w:r>
-              <w:rPr>
-                <w:rFonts w:ascii="Arial" w:hAnsi="Arial" w:cs="Arial"/>
-                <w:i/>
-                <w:color w:val="4F81BD" w:themeColor="accent1"/>
-                <w:lang w:val="en-AU" w:eastAsia="en-AU"/>
-              </w:rPr>
-              <w:t>: "</w:t>
-            </w:r>
-          </w:p>
-          <w:p>
-            <w:pPr>
-              <w:pStyle w:val="ListParagraph10"/>
-              <w:spacing w:after="0"/>
-              <w:rPr>
-                <w:rFonts w:ascii="Arial" w:hAnsi="Arial" w:cs="Arial"/>
-                <w:i/>
-                <w:color w:val="4F81BD" w:themeColor="accent1"/>
-                <w:lang w:val="en-AU" w:eastAsia="en-AU"/>
-              </w:rPr>
-            </w:pPr>
-            <w:r>
-              <w:rPr>
-                <w:rFonts w:ascii="Arial" w:hAnsi="Arial" w:cs="Arial"/>
-                <w:i/>
-                <w:color w:val="4F81BD" w:themeColor="accent1"/>
-                <w:lang w:val="en-AU" w:eastAsia="en-AU"/>
-              </w:rPr>
-              <w:tab/>
-              <w:t>close</w:t>
+              <w:t>choice = ""</w:t>
             </w:r>
           </w:p>
           <w:p>
@@ -3170,27 +3186,7 @@
                 <w:color w:val="4F81BD" w:themeColor="accent1"/>
                 <w:lang w:val="en-AU" w:eastAsia="en-AU"/>
               </w:rPr>
-              <w:tab/>
-            </w:r>
-            <w:proofErr w:type="spellStart"/>
-            <w:r>
-              <w:rPr>
-                <w:rFonts w:ascii="Arial" w:hAnsi="Arial" w:cs="Arial"/>
-                <w:i/>
-                <w:color w:val="4F81BD" w:themeColor="accent1"/>
-                <w:lang w:val="en-AU" w:eastAsia="en-AU"/>
-              </w:rPr>
-              <w:t>elif</w:t>
-            </w:r>
-            <w:proofErr w:type="spellEnd"/>
-            <w:r>
-              <w:rPr>
-                <w:rFonts w:ascii="Arial" w:hAnsi="Arial" w:cs="Arial"/>
-                <w:i/>
-                <w:color w:val="4F81BD" w:themeColor="accent1"/>
-                <w:lang w:val="en-AU" w:eastAsia="en-AU"/>
-              </w:rPr>
-              <w:t xml:space="preserve"> select option [2]</w:t>
+              <w:t>while choice is not [q]</w:t>
             </w:r>
           </w:p>
           <w:p>
@@ -3212,7 +3208,7 @@
                 <w:lang w:val="en-AU" w:eastAsia="en-AU"/>
               </w:rPr>
               <w:tab/>
-              <w:t>open "credentials.txt", "r"</w:t>
+              <w:t>display "select [1] to save new credentials"</w:t>
             </w:r>
           </w:p>
           <w:p>
@@ -3234,7 +3230,27 @@
                 <w:lang w:val="en-AU" w:eastAsia="en-AU"/>
               </w:rPr>
               <w:tab/>
-              <w:t>close()</w:t>
+              <w:t xml:space="preserve">display "select [2] to open saved </w:t>
+            </w:r>
+            <w:proofErr w:type="spellStart"/>
+            <w:r>
+              <w:rPr>
+                <w:rFonts w:ascii="Arial" w:hAnsi="Arial" w:cs="Arial"/>
+                <w:i/>
+                <w:color w:val="4F81BD" w:themeColor="accent1"/>
+                <w:lang w:val="en-AU" w:eastAsia="en-AU"/>
+              </w:rPr>
+              <w:t>credentialas</w:t>
+            </w:r>
+            <w:proofErr w:type="spellEnd"/>
+            <w:r>
+              <w:rPr>
+                <w:rFonts w:ascii="Arial" w:hAnsi="Arial" w:cs="Arial"/>
+                <w:i/>
+                <w:color w:val="4F81BD" w:themeColor="accent1"/>
+                <w:lang w:val="en-AU" w:eastAsia="en-AU"/>
+              </w:rPr>
+              <w:t>"</w:t>
             </w:r>
           </w:p>
           <w:p>
@@ -3248,6 +3264,305 @@
                 <w:lang w:val="en-AU" w:eastAsia="en-AU"/>
               </w:rPr>
             </w:pPr>
+            <w:r>
+              <w:rPr>
+                <w:rFonts w:ascii="Arial" w:hAnsi="Arial" w:cs="Arial"/>
+                <w:i/>
+                <w:color w:val="4F81BD" w:themeColor="accent1"/>
+                <w:lang w:val="en-AU" w:eastAsia="en-AU"/>
+              </w:rPr>
+              <w:tab/>
+              <w:t>display "select [q] to exit"</w:t>
+            </w:r>
+          </w:p>
+          <w:p>
+            <w:pPr>
+              <w:pStyle w:val="ListParagraph10"/>
+              <w:spacing w:after="0"/>
+              <w:rPr>
+                <w:rFonts w:ascii="Arial" w:hAnsi="Arial" w:cs="Arial"/>
+                <w:i/>
+                <w:color w:val="4F81BD" w:themeColor="accent1"/>
+                <w:lang w:val="en-AU" w:eastAsia="en-AU"/>
+              </w:rPr>
+            </w:pPr>
+            <w:r>
+              <w:rPr>
+                <w:rFonts w:ascii="Arial" w:hAnsi="Arial" w:cs="Arial"/>
+                <w:i/>
+                <w:color w:val="4F81BD" w:themeColor="accent1"/>
+                <w:lang w:val="en-AU" w:eastAsia="en-AU"/>
+              </w:rPr>
+              <w:tab/>
+              <w:t xml:space="preserve">choice = input "select choice" </w:t>
+            </w:r>
+          </w:p>
+          <w:p>
+            <w:pPr>
+              <w:pStyle w:val="ListParagraph10"/>
+              <w:spacing w:after="0"/>
+              <w:rPr>
+                <w:rFonts w:ascii="Arial" w:hAnsi="Arial" w:cs="Arial"/>
+                <w:i/>
+                <w:color w:val="4F81BD" w:themeColor="accent1"/>
+                <w:lang w:val="en-AU" w:eastAsia="en-AU"/>
+              </w:rPr>
+            </w:pPr>
+            <w:r>
+              <w:rPr>
+                <w:rFonts w:ascii="Arial" w:hAnsi="Arial" w:cs="Arial"/>
+                <w:i/>
+                <w:color w:val="4F81BD" w:themeColor="accent1"/>
+                <w:lang w:val="en-AU" w:eastAsia="en-AU"/>
+              </w:rPr>
+              <w:tab/>
+            </w:r>
+          </w:p>
+          <w:p>
+            <w:pPr>
+              <w:pStyle w:val="ListParagraph10"/>
+              <w:spacing w:after="0"/>
+              <w:rPr>
+                <w:rFonts w:ascii="Arial" w:hAnsi="Arial" w:cs="Arial"/>
+                <w:i/>
+                <w:color w:val="4F81BD" w:themeColor="accent1"/>
+                <w:lang w:val="en-AU" w:eastAsia="en-AU"/>
+              </w:rPr>
+            </w:pPr>
+            <w:r>
+              <w:rPr>
+                <w:rFonts w:ascii="Arial" w:hAnsi="Arial" w:cs="Arial"/>
+                <w:i/>
+                <w:color w:val="4F81BD" w:themeColor="accent1"/>
+                <w:lang w:val="en-AU" w:eastAsia="en-AU"/>
+              </w:rPr>
+              <w:tab/>
+              <w:t>if select option [1]</w:t>
+            </w:r>
+          </w:p>
+          <w:p>
+            <w:pPr>
+              <w:pStyle w:val="ListParagraph10"/>
+              <w:spacing w:after="0"/>
+              <w:rPr>
+                <w:rFonts w:ascii="Arial" w:hAnsi="Arial" w:cs="Arial"/>
+                <w:i/>
+                <w:color w:val="4F81BD" w:themeColor="accent1"/>
+                <w:lang w:val="en-AU" w:eastAsia="en-AU"/>
+              </w:rPr>
+            </w:pPr>
+            <w:r>
+              <w:rPr>
+                <w:rFonts w:ascii="Arial" w:hAnsi="Arial" w:cs="Arial"/>
+                <w:i/>
+                <w:color w:val="4F81BD" w:themeColor="accent1"/>
+                <w:lang w:val="en-AU" w:eastAsia="en-AU"/>
+              </w:rPr>
+              <w:tab/>
+            </w:r>
+            <w:r>
+              <w:rPr>
+                <w:rFonts w:ascii="Arial" w:hAnsi="Arial" w:cs="Arial"/>
+                <w:i/>
+                <w:color w:val="4F81BD" w:themeColor="accent1"/>
+                <w:lang w:val="en-AU" w:eastAsia="en-AU"/>
+              </w:rPr>
+              <w:t xml:space="preserve">           </w:t>
+            </w:r>
+            <w:proofErr w:type="spellStart"/>
+            <w:r>
+              <w:rPr>
+                <w:rFonts w:ascii="Arial" w:hAnsi="Arial" w:cs="Arial"/>
+                <w:i/>
+                <w:color w:val="4F81BD" w:themeColor="accent1"/>
+                <w:lang w:val="en-AU" w:eastAsia="en-AU"/>
+              </w:rPr>
+              <w:t>write_credentials</w:t>
+            </w:r>
+            <w:proofErr w:type="spellEnd"/>
+            <w:r>
+              <w:rPr>
+                <w:rFonts w:ascii="Arial" w:hAnsi="Arial" w:cs="Arial"/>
+                <w:i/>
+                <w:color w:val="4F81BD" w:themeColor="accent1"/>
+                <w:lang w:val="en-AU" w:eastAsia="en-AU"/>
+              </w:rPr>
+              <w:t>()</w:t>
+            </w:r>
+          </w:p>
+          <w:p>
+            <w:pPr>
+              <w:pStyle w:val="ListParagraph10"/>
+              <w:spacing w:after="0"/>
+              <w:rPr>
+                <w:rFonts w:ascii="Arial" w:hAnsi="Arial" w:cs="Arial"/>
+                <w:i/>
+                <w:color w:val="4F81BD" w:themeColor="accent1"/>
+                <w:lang w:val="en-AU" w:eastAsia="en-AU"/>
+              </w:rPr>
+            </w:pPr>
+            <w:r>
+              <w:rPr>
+                <w:rFonts w:ascii="Arial" w:hAnsi="Arial" w:cs="Arial"/>
+                <w:i/>
+                <w:color w:val="4F81BD" w:themeColor="accent1"/>
+                <w:lang w:val="en-AU" w:eastAsia="en-AU"/>
+              </w:rPr>
+              <w:t xml:space="preserve">                      </w:t>
+            </w:r>
+            <w:proofErr w:type="gramStart"/>
+            <w:r>
+              <w:rPr>
+                <w:rFonts w:ascii="Arial" w:hAnsi="Arial" w:cs="Arial"/>
+                <w:i/>
+                <w:color w:val="4F81BD" w:themeColor="accent1"/>
+                <w:lang w:val="en-AU" w:eastAsia="en-AU"/>
+              </w:rPr>
+              <w:t>print</w:t>
+            </w:r>
+            <w:proofErr w:type="gramEnd"/>
+            <w:r>
+              <w:rPr>
+                <w:rFonts w:ascii="Arial" w:hAnsi="Arial" w:cs="Arial"/>
+                <w:i/>
+                <w:color w:val="4F81BD" w:themeColor="accent1"/>
+                <w:lang w:val="en-AU" w:eastAsia="en-AU"/>
+              </w:rPr>
+              <w:t xml:space="preserve"> “new credentials has been stored!”</w:t>
+            </w:r>
+            <w:r>
+              <w:rPr>
+                <w:rFonts w:ascii="Arial" w:hAnsi="Arial" w:cs="Arial"/>
+                <w:i/>
+                <w:color w:val="4F81BD" w:themeColor="accent1"/>
+                <w:lang w:val="en-AU" w:eastAsia="en-AU"/>
+              </w:rPr>
+              <w:t xml:space="preserve"> </w:t>
+            </w:r>
+          </w:p>
+          <w:p>
+            <w:pPr>
+              <w:pStyle w:val="ListParagraph10"/>
+              <w:spacing w:after="0"/>
+              <w:rPr>
+                <w:rFonts w:ascii="Arial" w:hAnsi="Arial" w:cs="Arial"/>
+                <w:i/>
+                <w:color w:val="4F81BD" w:themeColor="accent1"/>
+                <w:lang w:val="en-AU" w:eastAsia="en-AU"/>
+              </w:rPr>
+            </w:pPr>
+          </w:p>
+          <w:p>
+            <w:pPr>
+              <w:pStyle w:val="ListParagraph10"/>
+              <w:spacing w:after="0"/>
+              <w:rPr>
+                <w:rFonts w:ascii="Arial" w:hAnsi="Arial" w:cs="Arial"/>
+                <w:i/>
+                <w:color w:val="4F81BD" w:themeColor="accent1"/>
+                <w:lang w:val="en-AU" w:eastAsia="en-AU"/>
+              </w:rPr>
+            </w:pPr>
+            <w:r>
+              <w:rPr>
+                <w:rFonts w:ascii="Arial" w:hAnsi="Arial" w:cs="Arial"/>
+                <w:i/>
+                <w:color w:val="4F81BD" w:themeColor="accent1"/>
+                <w:lang w:val="en-AU" w:eastAsia="en-AU"/>
+              </w:rPr>
+              <w:tab/>
+            </w:r>
+            <w:proofErr w:type="spellStart"/>
+            <w:r>
+              <w:rPr>
+                <w:rFonts w:ascii="Arial" w:hAnsi="Arial" w:cs="Arial"/>
+                <w:i/>
+                <w:color w:val="4F81BD" w:themeColor="accent1"/>
+                <w:lang w:val="en-AU" w:eastAsia="en-AU"/>
+              </w:rPr>
+              <w:t>elif</w:t>
+            </w:r>
+            <w:proofErr w:type="spellEnd"/>
+            <w:r>
+              <w:rPr>
+                <w:rFonts w:ascii="Arial" w:hAnsi="Arial" w:cs="Arial"/>
+                <w:i/>
+                <w:color w:val="4F81BD" w:themeColor="accent1"/>
+                <w:lang w:val="en-AU" w:eastAsia="en-AU"/>
+              </w:rPr>
+              <w:t xml:space="preserve"> select option [2]</w:t>
+            </w:r>
+          </w:p>
+          <w:p>
+            <w:pPr>
+              <w:pStyle w:val="ListParagraph10"/>
+              <w:spacing w:after="0"/>
+              <w:rPr>
+                <w:rFonts w:ascii="Arial" w:hAnsi="Arial" w:cs="Arial"/>
+                <w:i/>
+                <w:color w:val="4F81BD" w:themeColor="accent1"/>
+                <w:lang w:val="en-AU" w:eastAsia="en-AU"/>
+              </w:rPr>
+            </w:pPr>
+            <w:r>
+              <w:rPr>
+                <w:rFonts w:ascii="Arial" w:hAnsi="Arial" w:cs="Arial"/>
+                <w:i/>
+                <w:color w:val="4F81BD" w:themeColor="accent1"/>
+                <w:lang w:val="en-AU" w:eastAsia="en-AU"/>
+              </w:rPr>
+              <w:tab/>
+            </w:r>
+            <w:proofErr w:type="spellStart"/>
+            <w:r>
+              <w:rPr>
+                <w:rFonts w:ascii="Arial" w:hAnsi="Arial" w:cs="Arial"/>
+                <w:i/>
+                <w:color w:val="4F81BD" w:themeColor="accent1"/>
+                <w:lang w:val="en-AU" w:eastAsia="en-AU"/>
+              </w:rPr>
+              <w:t>open</w:t>
+            </w:r>
+            <w:r>
+              <w:rPr>
+                <w:rFonts w:ascii="Arial" w:hAnsi="Arial" w:cs="Arial"/>
+                <w:i/>
+                <w:color w:val="4F81BD" w:themeColor="accent1"/>
+                <w:lang w:val="en-AU" w:eastAsia="en-AU"/>
+              </w:rPr>
+              <w:t>_credentials</w:t>
+            </w:r>
+            <w:proofErr w:type="spellEnd"/>
+            <w:r>
+              <w:rPr>
+                <w:rFonts w:ascii="Arial" w:hAnsi="Arial" w:cs="Arial"/>
+                <w:i/>
+                <w:color w:val="4F81BD" w:themeColor="accent1"/>
+                <w:lang w:val="en-AU" w:eastAsia="en-AU"/>
+              </w:rPr>
+              <w:t>()</w:t>
+            </w:r>
+          </w:p>
+          <w:p>
+            <w:pPr>
+              <w:pStyle w:val="ListParagraph10"/>
+              <w:spacing w:after="0"/>
+              <w:rPr>
+                <w:rFonts w:ascii="Arial" w:hAnsi="Arial" w:cs="Arial"/>
+                <w:i/>
+                <w:color w:val="4F81BD" w:themeColor="accent1"/>
+                <w:lang w:val="en-AU" w:eastAsia="en-AU"/>
+              </w:rPr>
+            </w:pPr>
+            <w:r>
+              <w:rPr>
+                <w:rFonts w:ascii="Arial" w:hAnsi="Arial" w:cs="Arial"/>
+                <w:i/>
+                <w:color w:val="4F81BD" w:themeColor="accent1"/>
+                <w:lang w:val="en-AU" w:eastAsia="en-AU"/>
+              </w:rPr>
+              <w:tab/>
+            </w:r>
           </w:p>
           <w:p>
             <w:pPr>
@@ -3400,6 +3715,29 @@
               <w:ind w:left="0"/>
               <w:rPr>
                 <w:rFonts w:ascii="Arial" w:hAnsi="Arial" w:cs="Arial"/>
+                <w:lang w:val="en-AU" w:eastAsia="en-AU"/>
+              </w:rPr>
+            </w:pPr>
+          </w:p>
+        </w:tc>
+      </w:tr>
+      <w:tr>
+        <w:trPr>
+          <w:trHeight w:val="615"/>
+        </w:trPr>
+        <w:tc>
+          <w:tcPr>
+            <w:tcW w:w="10490" w:type="dxa"/>
+          </w:tcPr>
+          <w:p>
+            <w:pPr>
+              <w:pStyle w:val="ListParagraph10"/>
+              <w:suppressAutoHyphens/>
+              <w:spacing w:after="0" w:line="259" w:lineRule="auto"/>
+              <w:ind w:left="0"/>
+              <w:rPr>
+                <w:rFonts w:ascii="Arial" w:hAnsi="Arial" w:cs="Arial"/>
+                <w:i/>
                 <w:lang w:val="en-AU" w:eastAsia="en-AU"/>
               </w:rPr>
             </w:pPr>
@@ -3948,11 +4286,19 @@
           </w:tcPr>
           <w:p>
             <w:pPr>
+              <w:jc w:val="center"/>
               <w:rPr>
                 <w:b/>
-                <w:color w:val="000000"/>
+                <w:color w:val="4F81BD" w:themeColor="accent1"/>
               </w:rPr>
             </w:pPr>
+            <w:r>
+              <w:rPr>
+                <w:b/>
+                <w:color w:val="4F81BD" w:themeColor="accent1"/>
+              </w:rPr>
+              <w:t>Check!</w:t>
+            </w:r>
           </w:p>
         </w:tc>
       </w:tr>
@@ -3984,11 +4330,19 @@
           </w:tcPr>
           <w:p>
             <w:pPr>
+              <w:jc w:val="center"/>
               <w:rPr>
                 <w:b/>
-                <w:color w:val="000000"/>
+                <w:color w:val="4F81BD" w:themeColor="accent1"/>
               </w:rPr>
             </w:pPr>
+            <w:r>
+              <w:rPr>
+                <w:b/>
+                <w:color w:val="4F81BD" w:themeColor="accent1"/>
+              </w:rPr>
+              <w:t>Check!</w:t>
+            </w:r>
           </w:p>
         </w:tc>
       </w:tr>
@@ -4027,11 +4381,19 @@
           </w:tcPr>
           <w:p>
             <w:pPr>
+              <w:jc w:val="center"/>
               <w:rPr>
                 <w:b/>
-                <w:color w:val="000000"/>
+                <w:color w:val="4F81BD" w:themeColor="accent1"/>
               </w:rPr>
             </w:pPr>
+            <w:r>
+              <w:rPr>
+                <w:b/>
+                <w:color w:val="4F81BD" w:themeColor="accent1"/>
+              </w:rPr>
+              <w:t>Check!</w:t>
+            </w:r>
           </w:p>
         </w:tc>
       </w:tr>
@@ -4066,11 +4428,19 @@
           </w:tcPr>
           <w:p>
             <w:pPr>
+              <w:jc w:val="center"/>
               <w:rPr>
                 <w:b/>
-                <w:color w:val="000000"/>
+                <w:color w:val="4F81BD" w:themeColor="accent1"/>
               </w:rPr>
             </w:pPr>
+            <w:r>
+              <w:rPr>
+                <w:b/>
+                <w:color w:val="4F81BD" w:themeColor="accent1"/>
+              </w:rPr>
+              <w:t>Check!</w:t>
+            </w:r>
           </w:p>
         </w:tc>
       </w:tr>
@@ -4105,11 +4475,19 @@
           </w:tcPr>
           <w:p>
             <w:pPr>
+              <w:jc w:val="center"/>
               <w:rPr>
                 <w:b/>
-                <w:color w:val="000000"/>
+                <w:color w:val="4F81BD" w:themeColor="accent1"/>
               </w:rPr>
             </w:pPr>
+            <w:r>
+              <w:rPr>
+                <w:b/>
+                <w:color w:val="4F81BD" w:themeColor="accent1"/>
+              </w:rPr>
+              <w:t>Check!</w:t>
+            </w:r>
           </w:p>
         </w:tc>
       </w:tr>
@@ -4144,13 +4522,20 @@
           </w:tcPr>
           <w:p>
             <w:pPr>
-              <w:ind w:left="180"/>
               <w:rPr>
                 <w:rFonts w:ascii="Verdana" w:hAnsi="Verdana" w:cs="Arial"/>
                 <w:b/>
-                <w:color w:val="000000"/>
+                <w:color w:val="4F81BD" w:themeColor="accent1"/>
               </w:rPr>
             </w:pPr>
+            <w:r>
+              <w:rPr>
+                <w:rFonts w:ascii="Verdana" w:hAnsi="Verdana" w:cs="Arial"/>
+                <w:b/>
+                <w:color w:val="4F81BD" w:themeColor="accent1"/>
+              </w:rPr>
+              <w:t>Check!</w:t>
+            </w:r>
           </w:p>
         </w:tc>
       </w:tr>
@@ -4185,13 +4570,22 @@
           </w:tcPr>
           <w:p>
             <w:pPr>
-              <w:ind w:left="180"/>
               <w:rPr>
                 <w:rFonts w:ascii="Verdana" w:hAnsi="Verdana" w:cs="Arial"/>
                 <w:b/>
-                <w:color w:val="000000"/>
+                <w:color w:val="4F81BD" w:themeColor="accent1"/>
               </w:rPr>
             </w:pPr>
+            <w:bookmarkStart w:id="3" w:name="_GoBack"/>
+            <w:bookmarkEnd w:id="3"/>
+            <w:r>
+              <w:rPr>
+                <w:rFonts w:ascii="Verdana" w:hAnsi="Verdana" w:cs="Arial"/>
+                <w:b/>
+                <w:color w:val="4F81BD" w:themeColor="accent1"/>
+              </w:rPr>
+              <w:t>Check!</w:t>
+            </w:r>
           </w:p>
         </w:tc>
       </w:tr>
@@ -4241,10 +4635,11 @@
           <w:p>
             <w:pPr>
               <w:ind w:left="180"/>
+              <w:jc w:val="center"/>
               <w:rPr>
                 <w:rFonts w:ascii="Verdana" w:hAnsi="Verdana" w:cs="Arial"/>
                 <w:b/>
-                <w:color w:val="000000"/>
+                <w:color w:val="4F81BD" w:themeColor="accent1"/>
               </w:rPr>
             </w:pPr>
           </w:p>
@@ -4999,6 +5394,7 @@
                 <w:rFonts w:ascii="Arial" w:hAnsi="Arial" w:cs="Arial"/>
                 <w:lang w:val="en-AU" w:eastAsia="en-AU"/>
               </w:rPr>
+              <w:lastRenderedPageBreak/>
               <w:br/>
             </w:r>
             <w:r>
@@ -5363,7 +5759,6 @@
                 <w:szCs w:val="20"/>
                 <w:lang w:eastAsia="en-AU" w:bidi="hi-IN"/>
               </w:rPr>
-              <w:lastRenderedPageBreak/>
               <w:t>Error</w:t>
             </w:r>
           </w:p>
@@ -9251,7 +9646,25 @@
           <w:sz w:val="16"/>
           <w:szCs w:val="21"/>
         </w:rPr>
-        <w:t>^&amp;*()_-=|\}]{[</w:t>
+        <w:t>^&amp;*()_-=</w:t>
+      </w:r>
+      <w:r>
+        <w:rPr>
+          <w:rFonts w:ascii="Consolas" w:hAnsi="Consolas"/>
+          <w:color w:val="CE9178"/>
+          <w:sz w:val="16"/>
+          <w:szCs w:val="21"/>
+        </w:rPr>
+        <w:t>+</w:t>
+      </w:r>
+      <w:r>
+        <w:rPr>
+          <w:rFonts w:ascii="Consolas" w:hAnsi="Consolas"/>
+          <w:color w:val="CE9178"/>
+          <w:sz w:val="16"/>
+          <w:szCs w:val="21"/>
+        </w:rPr>
+        <w:t>|\}]{[</w:t>
       </w:r>
       <w:r>
         <w:rPr>
@@ -9900,7 +10313,7 @@
             <w:sz w:val="16"/>
             <w:szCs w:val="16"/>
           </w:rPr>
-          <w:t>4</w:t>
+          <w:t>9</w:t>
         </w:r>
         <w:r>
           <w:rPr>
@@ -14755,7 +15168,7 @@
 </file>
 
 <file path=customXml/itemProps2.xml><?xml version="1.0" encoding="utf-8"?>
-<ds:datastoreItem xmlns:ds="http://schemas.openxmlformats.org/officeDocument/2006/customXml" ds:itemID="{97DC905C-404F-4C76-B845-4F120147FF2A}">
+<ds:datastoreItem xmlns:ds="http://schemas.openxmlformats.org/officeDocument/2006/customXml" ds:itemID="{49A97821-A8E0-4AFB-B8CC-E6FD3EC8E9E8}">
   <ds:schemaRefs>
     <ds:schemaRef ds:uri="http://schemas.openxmlformats.org/officeDocument/2006/bibliography"/>
   </ds:schemaRefs>

</xml_diff>